<commit_message>
Ficha de Métrica de Volatilidad de Requerimientos
</commit_message>
<xml_diff>
--- a/Area_de_Proceso-_MA/FMVREQM/FMVREQM_V1.1_2015.docx
+++ b/Area_de_Proceso-_MA/FMVREQM/FMVREQM_V1.1_2015.docx
@@ -1,6 +1,6 @@
 
 <file path=word/document.xml><?xml version="1.0" encoding="utf-8"?>
-<w:document xmlns:wpc="http://schemas.microsoft.com/office/word/2010/wordprocessingCanvas" xmlns:mc="http://schemas.openxmlformats.org/markup-compatibility/2006" xmlns:o="urn:schemas-microsoft-com:office:office" xmlns:r="http://schemas.openxmlformats.org/officeDocument/2006/relationships" xmlns:m="http://schemas.openxmlformats.org/officeDocument/2006/math" xmlns:v="urn:schemas-microsoft-com:vml" xmlns:wp14="http://schemas.microsoft.com/office/word/2010/wordprocessingDrawing" xmlns:wp="http://schemas.openxmlformats.org/drawingml/2006/wordprocessingDrawing" xmlns:w10="urn:schemas-microsoft-com:office:word" xmlns:w="http://schemas.openxmlformats.org/wordprocessingml/2006/main" xmlns:w14="http://schemas.microsoft.com/office/word/2010/wordml" xmlns:w15="http://schemas.microsoft.com/office/word/2012/wordml" xmlns:wpg="http://schemas.microsoft.com/office/word/2010/wordprocessingGroup" xmlns:wpi="http://schemas.microsoft.com/office/word/2010/wordprocessingInk" xmlns:wne="http://schemas.microsoft.com/office/word/2006/wordml" xmlns:wps="http://schemas.microsoft.com/office/word/2010/wordprocessingShape" mc:Ignorable="w14 w15 wp14">
+<w:document xmlns:wpc="http://schemas.microsoft.com/office/word/2010/wordprocessingCanvas" xmlns:cx="http://schemas.microsoft.com/office/drawing/2014/chartex" xmlns:cx1="http://schemas.microsoft.com/office/drawing/2015/9/8/chartex" xmlns:mc="http://schemas.openxmlformats.org/markup-compatibility/2006" xmlns:o="urn:schemas-microsoft-com:office:office" xmlns:r="http://schemas.openxmlformats.org/officeDocument/2006/relationships" xmlns:m="http://schemas.openxmlformats.org/officeDocument/2006/math" xmlns:v="urn:schemas-microsoft-com:vml" xmlns:wp14="http://schemas.microsoft.com/office/word/2010/wordprocessingDrawing" xmlns:wp="http://schemas.openxmlformats.org/drawingml/2006/wordprocessingDrawing" xmlns:w10="urn:schemas-microsoft-com:office:word" xmlns:w="http://schemas.openxmlformats.org/wordprocessingml/2006/main" xmlns:w14="http://schemas.microsoft.com/office/word/2010/wordml" xmlns:w15="http://schemas.microsoft.com/office/word/2012/wordml" xmlns:w16se="http://schemas.microsoft.com/office/word/2015/wordml/symex" xmlns:wpg="http://schemas.microsoft.com/office/word/2010/wordprocessingGroup" xmlns:wpi="http://schemas.microsoft.com/office/word/2010/wordprocessingInk" xmlns:wne="http://schemas.microsoft.com/office/word/2006/wordml" xmlns:wps="http://schemas.microsoft.com/office/word/2010/wordprocessingShape" mc:Ignorable="w14 w15 w16se wp14">
   <w:body>
     <w:p>
       <w:pPr>
@@ -564,7 +564,7 @@
                 <w:szCs w:val="18"/>
                 <w:lang w:val="es-PE"/>
               </w:rPr>
-              <w:t>Aprobado</w:t>
+              <w:t>Versión Preliminar revisada por QA</w:t>
             </w:r>
           </w:p>
         </w:tc>
@@ -722,7 +722,17 @@
                 <w:szCs w:val="18"/>
                 <w:lang w:val="es-PE"/>
               </w:rPr>
-              <w:t>15/1</w:t>
+              <w:t>19</w:t>
+            </w:r>
+            <w:r>
+              <w:rPr>
+                <w:rFonts w:ascii="Arial" w:hAnsi="Arial" w:cs="Arial"/>
+                <w:color w:val="000000"/>
+                <w:sz w:val="18"/>
+                <w:szCs w:val="18"/>
+                <w:lang w:val="es-PE"/>
+              </w:rPr>
+              <w:t>/1</w:t>
             </w:r>
             <w:r>
               <w:rPr>
@@ -797,7 +807,7 @@
                 <w:szCs w:val="18"/>
                 <w:lang w:val="es-PE"/>
               </w:rPr>
-              <w:t>Versión Preliminar</w:t>
+              <w:t>Versión final pendiente de Aprobación</w:t>
             </w:r>
           </w:p>
         </w:tc>
@@ -826,8 +836,10 @@
                 <w:szCs w:val="18"/>
                 <w:lang w:val="es-PE"/>
               </w:rPr>
-              <w:t>En Revisión</w:t>
-            </w:r>
+              <w:t>Revisado</w:t>
+            </w:r>
+            <w:bookmarkStart w:id="0" w:name="_GoBack"/>
+            <w:bookmarkEnd w:id="0"/>
           </w:p>
         </w:tc>
         <w:tc>
@@ -959,7 +971,6 @@
                 <w:b/>
                 <w:sz w:val="28"/>
               </w:rPr>
-              <w:lastRenderedPageBreak/>
               <w:t xml:space="preserve">Métrica </w:t>
             </w:r>
             <w:r>
@@ -976,15 +987,7 @@
                 <w:b/>
                 <w:sz w:val="28"/>
               </w:rPr>
-              <w:t>_V1.1_2015</w:t>
-            </w:r>
-            <w:r>
-              <w:rPr>
-                <w:rFonts w:ascii="Calibri" w:eastAsia="Calibri" w:hAnsi="Calibri"/>
-                <w:b/>
-                <w:sz w:val="28"/>
-              </w:rPr>
-              <w:t xml:space="preserve"> F</w:t>
+              <w:t>_V1.1_2015 F</w:t>
             </w:r>
             <w:r>
               <w:rPr>
@@ -3464,7 +3467,7 @@
             <w:r>
               <w:rPr>
                 <w:noProof/>
-                <w:lang w:val="es-PE" w:eastAsia="es-PE"/>
+                <w:lang w:val="en-US" w:eastAsia="en-US"/>
               </w:rPr>
               <w:drawing>
                 <wp:inline distT="0" distB="0" distL="0" distR="0" wp14:anchorId="4CD5294E" wp14:editId="289E6955">
@@ -3821,7 +3824,7 @@
             <w:r>
               <w:rPr>
                 <w:noProof/>
-                <w:lang w:val="es-PE" w:eastAsia="es-PE"/>
+                <w:lang w:val="en-US" w:eastAsia="en-US"/>
               </w:rPr>
               <w:drawing>
                 <wp:inline distT="0" distB="0" distL="0" distR="0" wp14:anchorId="635AAE86" wp14:editId="28E641F8">
@@ -4094,7 +4097,7 @@
             <w:r>
               <w:rPr>
                 <w:noProof/>
-                <w:lang w:val="es-PE" w:eastAsia="es-PE"/>
+                <w:lang w:val="en-US" w:eastAsia="en-US"/>
               </w:rPr>
               <w:drawing>
                 <wp:inline distT="0" distB="0" distL="0" distR="0" wp14:anchorId="2E4BE4E4" wp14:editId="3098BFDE">
@@ -4281,8 +4284,6 @@
               </w:rPr>
               <w:t>uerimientos</w:t>
             </w:r>
-            <w:bookmarkStart w:id="0" w:name="_GoBack"/>
-            <w:bookmarkEnd w:id="0"/>
             <w:r>
               <w:rPr>
                 <w:rFonts w:asciiTheme="minorHAnsi" w:hAnsiTheme="minorHAnsi"/>
@@ -4472,7 +4473,7 @@
             <w:r>
               <w:rPr>
                 <w:noProof/>
-                <w:lang w:val="es-PE" w:eastAsia="es-PE"/>
+                <w:lang w:val="en-US" w:eastAsia="en-US"/>
               </w:rPr>
               <w:drawing>
                 <wp:inline distT="0" distB="0" distL="0" distR="0" wp14:anchorId="49F37B50" wp14:editId="5F675C09">
@@ -4543,7 +4544,7 @@
             <w:r>
               <w:rPr>
                 <w:noProof/>
-                <w:lang w:val="es-PE" w:eastAsia="es-PE"/>
+                <w:lang w:val="en-US" w:eastAsia="en-US"/>
               </w:rPr>
               <w:drawing>
                 <wp:inline distT="0" distB="0" distL="0" distR="0" wp14:anchorId="6869E43B" wp14:editId="6AA06810">
@@ -4735,7 +4736,7 @@
 </file>
 
 <file path=word/endnotes.xml><?xml version="1.0" encoding="utf-8"?>
-<w:endnotes xmlns:wpc="http://schemas.microsoft.com/office/word/2010/wordprocessingCanvas" xmlns:mc="http://schemas.openxmlformats.org/markup-compatibility/2006" xmlns:o="urn:schemas-microsoft-com:office:office" xmlns:r="http://schemas.openxmlformats.org/officeDocument/2006/relationships" xmlns:m="http://schemas.openxmlformats.org/officeDocument/2006/math" xmlns:v="urn:schemas-microsoft-com:vml" xmlns:wp14="http://schemas.microsoft.com/office/word/2010/wordprocessingDrawing" xmlns:wp="http://schemas.openxmlformats.org/drawingml/2006/wordprocessingDrawing" xmlns:w10="urn:schemas-microsoft-com:office:word" xmlns:w="http://schemas.openxmlformats.org/wordprocessingml/2006/main" xmlns:w14="http://schemas.microsoft.com/office/word/2010/wordml" xmlns:w15="http://schemas.microsoft.com/office/word/2012/wordml" xmlns:wpg="http://schemas.microsoft.com/office/word/2010/wordprocessingGroup" xmlns:wpi="http://schemas.microsoft.com/office/word/2010/wordprocessingInk" xmlns:wne="http://schemas.microsoft.com/office/word/2006/wordml" xmlns:wps="http://schemas.microsoft.com/office/word/2010/wordprocessingShape" mc:Ignorable="w14 w15 wp14">
+<w:endnotes xmlns:wpc="http://schemas.microsoft.com/office/word/2010/wordprocessingCanvas" xmlns:cx="http://schemas.microsoft.com/office/drawing/2014/chartex" xmlns:cx1="http://schemas.microsoft.com/office/drawing/2015/9/8/chartex" xmlns:mc="http://schemas.openxmlformats.org/markup-compatibility/2006" xmlns:o="urn:schemas-microsoft-com:office:office" xmlns:r="http://schemas.openxmlformats.org/officeDocument/2006/relationships" xmlns:m="http://schemas.openxmlformats.org/officeDocument/2006/math" xmlns:v="urn:schemas-microsoft-com:vml" xmlns:wp14="http://schemas.microsoft.com/office/word/2010/wordprocessingDrawing" xmlns:wp="http://schemas.openxmlformats.org/drawingml/2006/wordprocessingDrawing" xmlns:w10="urn:schemas-microsoft-com:office:word" xmlns:w="http://schemas.openxmlformats.org/wordprocessingml/2006/main" xmlns:w14="http://schemas.microsoft.com/office/word/2010/wordml" xmlns:w15="http://schemas.microsoft.com/office/word/2012/wordml" xmlns:w16se="http://schemas.microsoft.com/office/word/2015/wordml/symex" xmlns:wpg="http://schemas.microsoft.com/office/word/2010/wordprocessingGroup" xmlns:wpi="http://schemas.microsoft.com/office/word/2010/wordprocessingInk" xmlns:wne="http://schemas.microsoft.com/office/word/2006/wordml" xmlns:wps="http://schemas.microsoft.com/office/word/2010/wordprocessingShape" mc:Ignorable="w14 w15 w16se wp14">
   <w:endnote w:type="separator" w:id="-1">
     <w:p>
       <w:r>
@@ -4754,7 +4755,7 @@
 </file>
 
 <file path=word/footnotes.xml><?xml version="1.0" encoding="utf-8"?>
-<w:footnotes xmlns:wpc="http://schemas.microsoft.com/office/word/2010/wordprocessingCanvas" xmlns:mc="http://schemas.openxmlformats.org/markup-compatibility/2006" xmlns:o="urn:schemas-microsoft-com:office:office" xmlns:r="http://schemas.openxmlformats.org/officeDocument/2006/relationships" xmlns:m="http://schemas.openxmlformats.org/officeDocument/2006/math" xmlns:v="urn:schemas-microsoft-com:vml" xmlns:wp14="http://schemas.microsoft.com/office/word/2010/wordprocessingDrawing" xmlns:wp="http://schemas.openxmlformats.org/drawingml/2006/wordprocessingDrawing" xmlns:w10="urn:schemas-microsoft-com:office:word" xmlns:w="http://schemas.openxmlformats.org/wordprocessingml/2006/main" xmlns:w14="http://schemas.microsoft.com/office/word/2010/wordml" xmlns:w15="http://schemas.microsoft.com/office/word/2012/wordml" xmlns:wpg="http://schemas.microsoft.com/office/word/2010/wordprocessingGroup" xmlns:wpi="http://schemas.microsoft.com/office/word/2010/wordprocessingInk" xmlns:wne="http://schemas.microsoft.com/office/word/2006/wordml" xmlns:wps="http://schemas.microsoft.com/office/word/2010/wordprocessingShape" mc:Ignorable="w14 w15 wp14">
+<w:footnotes xmlns:wpc="http://schemas.microsoft.com/office/word/2010/wordprocessingCanvas" xmlns:cx="http://schemas.microsoft.com/office/drawing/2014/chartex" xmlns:cx1="http://schemas.microsoft.com/office/drawing/2015/9/8/chartex" xmlns:mc="http://schemas.openxmlformats.org/markup-compatibility/2006" xmlns:o="urn:schemas-microsoft-com:office:office" xmlns:r="http://schemas.openxmlformats.org/officeDocument/2006/relationships" xmlns:m="http://schemas.openxmlformats.org/officeDocument/2006/math" xmlns:v="urn:schemas-microsoft-com:vml" xmlns:wp14="http://schemas.microsoft.com/office/word/2010/wordprocessingDrawing" xmlns:wp="http://schemas.openxmlformats.org/drawingml/2006/wordprocessingDrawing" xmlns:w10="urn:schemas-microsoft-com:office:word" xmlns:w="http://schemas.openxmlformats.org/wordprocessingml/2006/main" xmlns:w14="http://schemas.microsoft.com/office/word/2010/wordml" xmlns:w15="http://schemas.microsoft.com/office/word/2012/wordml" xmlns:w16se="http://schemas.microsoft.com/office/word/2015/wordml/symex" xmlns:wpg="http://schemas.microsoft.com/office/word/2010/wordprocessingGroup" xmlns:wpi="http://schemas.microsoft.com/office/word/2010/wordprocessingInk" xmlns:wne="http://schemas.microsoft.com/office/word/2006/wordml" xmlns:wps="http://schemas.microsoft.com/office/word/2010/wordprocessingShape" mc:Ignorable="w14 w15 w16se wp14">
   <w:footnote w:type="separator" w:id="-1">
     <w:p>
       <w:r>
@@ -4773,7 +4774,7 @@
 </file>
 
 <file path=word/header1.xml><?xml version="1.0" encoding="utf-8"?>
-<w:hdr xmlns:wpc="http://schemas.microsoft.com/office/word/2010/wordprocessingCanvas" xmlns:mc="http://schemas.openxmlformats.org/markup-compatibility/2006" xmlns:o="urn:schemas-microsoft-com:office:office" xmlns:r="http://schemas.openxmlformats.org/officeDocument/2006/relationships" xmlns:m="http://schemas.openxmlformats.org/officeDocument/2006/math" xmlns:v="urn:schemas-microsoft-com:vml" xmlns:wp14="http://schemas.microsoft.com/office/word/2010/wordprocessingDrawing" xmlns:wp="http://schemas.openxmlformats.org/drawingml/2006/wordprocessingDrawing" xmlns:w10="urn:schemas-microsoft-com:office:word" xmlns:w="http://schemas.openxmlformats.org/wordprocessingml/2006/main" xmlns:w14="http://schemas.microsoft.com/office/word/2010/wordml" xmlns:w15="http://schemas.microsoft.com/office/word/2012/wordml" xmlns:wpg="http://schemas.microsoft.com/office/word/2010/wordprocessingGroup" xmlns:wpi="http://schemas.microsoft.com/office/word/2010/wordprocessingInk" xmlns:wne="http://schemas.microsoft.com/office/word/2006/wordml" xmlns:wps="http://schemas.microsoft.com/office/word/2010/wordprocessingShape" mc:Ignorable="w14 w15 wp14">
+<w:hdr xmlns:wpc="http://schemas.microsoft.com/office/word/2010/wordprocessingCanvas" xmlns:cx="http://schemas.microsoft.com/office/drawing/2014/chartex" xmlns:cx1="http://schemas.microsoft.com/office/drawing/2015/9/8/chartex" xmlns:mc="http://schemas.openxmlformats.org/markup-compatibility/2006" xmlns:o="urn:schemas-microsoft-com:office:office" xmlns:r="http://schemas.openxmlformats.org/officeDocument/2006/relationships" xmlns:m="http://schemas.openxmlformats.org/officeDocument/2006/math" xmlns:v="urn:schemas-microsoft-com:vml" xmlns:wp14="http://schemas.microsoft.com/office/word/2010/wordprocessingDrawing" xmlns:wp="http://schemas.openxmlformats.org/drawingml/2006/wordprocessingDrawing" xmlns:w10="urn:schemas-microsoft-com:office:word" xmlns:w="http://schemas.openxmlformats.org/wordprocessingml/2006/main" xmlns:w14="http://schemas.microsoft.com/office/word/2010/wordml" xmlns:w15="http://schemas.microsoft.com/office/word/2012/wordml" xmlns:w16se="http://schemas.microsoft.com/office/word/2015/wordml/symex" xmlns:wpg="http://schemas.microsoft.com/office/word/2010/wordprocessingGroup" xmlns:wpi="http://schemas.microsoft.com/office/word/2010/wordprocessingInk" xmlns:wne="http://schemas.microsoft.com/office/word/2006/wordml" xmlns:wps="http://schemas.microsoft.com/office/word/2010/wordprocessingShape" mc:Ignorable="w14 w15 w16se wp14">
   <w:tbl>
     <w:tblPr>
       <w:tblW w:w="10065" w:type="dxa"/>
@@ -4813,7 +4814,7 @@
             <w:rPr>
               <w:rFonts w:ascii="Calibri" w:eastAsia="Calibri" w:hAnsi="Calibri"/>
               <w:noProof/>
-              <w:lang w:val="es-PE" w:eastAsia="es-PE"/>
+              <w:lang w:val="en-US" w:eastAsia="en-US"/>
             </w:rPr>
             <w:drawing>
               <wp:inline distT="0" distB="0" distL="0" distR="0" wp14:anchorId="6CC0F676" wp14:editId="41BC01D5">
@@ -4960,8 +4961,8 @@
 </file>
 
 <file path=word/numbering.xml><?xml version="1.0" encoding="utf-8"?>
-<w:numbering xmlns:wpc="http://schemas.microsoft.com/office/word/2010/wordprocessingCanvas" xmlns:mc="http://schemas.openxmlformats.org/markup-compatibility/2006" xmlns:o="urn:schemas-microsoft-com:office:office" xmlns:r="http://schemas.openxmlformats.org/officeDocument/2006/relationships" xmlns:m="http://schemas.openxmlformats.org/officeDocument/2006/math" xmlns:v="urn:schemas-microsoft-com:vml" xmlns:wp14="http://schemas.microsoft.com/office/word/2010/wordprocessingDrawing" xmlns:wp="http://schemas.openxmlformats.org/drawingml/2006/wordprocessingDrawing" xmlns:w10="urn:schemas-microsoft-com:office:word" xmlns:w="http://schemas.openxmlformats.org/wordprocessingml/2006/main" xmlns:w14="http://schemas.microsoft.com/office/word/2010/wordml" xmlns:w15="http://schemas.microsoft.com/office/word/2012/wordml" xmlns:wpg="http://schemas.microsoft.com/office/word/2010/wordprocessingGroup" xmlns:wpi="http://schemas.microsoft.com/office/word/2010/wordprocessingInk" xmlns:wne="http://schemas.microsoft.com/office/word/2006/wordml" xmlns:wps="http://schemas.microsoft.com/office/word/2010/wordprocessingShape" mc:Ignorable="w14 w15 wp14">
-  <w:abstractNum w:abstractNumId="0">
+<w:numbering xmlns:wpc="http://schemas.microsoft.com/office/word/2010/wordprocessingCanvas" xmlns:cx="http://schemas.microsoft.com/office/drawing/2014/chartex" xmlns:cx1="http://schemas.microsoft.com/office/drawing/2015/9/8/chartex" xmlns:mc="http://schemas.openxmlformats.org/markup-compatibility/2006" xmlns:o="urn:schemas-microsoft-com:office:office" xmlns:r="http://schemas.openxmlformats.org/officeDocument/2006/relationships" xmlns:m="http://schemas.openxmlformats.org/officeDocument/2006/math" xmlns:v="urn:schemas-microsoft-com:vml" xmlns:wp14="http://schemas.microsoft.com/office/word/2010/wordprocessingDrawing" xmlns:wp="http://schemas.openxmlformats.org/drawingml/2006/wordprocessingDrawing" xmlns:w10="urn:schemas-microsoft-com:office:word" xmlns:w="http://schemas.openxmlformats.org/wordprocessingml/2006/main" xmlns:w14="http://schemas.microsoft.com/office/word/2010/wordml" xmlns:w15="http://schemas.microsoft.com/office/word/2012/wordml" xmlns:w16se="http://schemas.microsoft.com/office/word/2015/wordml/symex" xmlns:wpg="http://schemas.microsoft.com/office/word/2010/wordprocessingGroup" xmlns:wpi="http://schemas.microsoft.com/office/word/2010/wordprocessingInk" xmlns:wne="http://schemas.microsoft.com/office/word/2006/wordml" xmlns:wps="http://schemas.microsoft.com/office/word/2010/wordprocessingShape" mc:Ignorable="w14 w15 w16se wp14">
+  <w:abstractNum w:abstractNumId="0" w15:restartNumberingAfterBreak="0">
     <w:nsid w:val="4D2A126C"/>
     <w:multiLevelType w:val="hybridMultilevel"/>
     <w:tmpl w:val="E2BA91EE"/>
@@ -5074,7 +5075,7 @@
       </w:rPr>
     </w:lvl>
   </w:abstractNum>
-  <w:abstractNum w:abstractNumId="1">
+  <w:abstractNum w:abstractNumId="1" w15:restartNumberingAfterBreak="0">
     <w:nsid w:val="6BE90898"/>
     <w:multiLevelType w:val="hybridMultilevel"/>
     <w:tmpl w:val="B4CA3518"/>
@@ -5197,7 +5198,7 @@
 </file>
 
 <file path=word/styles.xml><?xml version="1.0" encoding="utf-8"?>
-<w:styles xmlns:mc="http://schemas.openxmlformats.org/markup-compatibility/2006" xmlns:r="http://schemas.openxmlformats.org/officeDocument/2006/relationships" xmlns:w="http://schemas.openxmlformats.org/wordprocessingml/2006/main" xmlns:w14="http://schemas.microsoft.com/office/word/2010/wordml" xmlns:w15="http://schemas.microsoft.com/office/word/2012/wordml" mc:Ignorable="w14 w15">
+<w:styles xmlns:mc="http://schemas.openxmlformats.org/markup-compatibility/2006" xmlns:r="http://schemas.openxmlformats.org/officeDocument/2006/relationships" xmlns:w="http://schemas.openxmlformats.org/wordprocessingml/2006/main" xmlns:w14="http://schemas.microsoft.com/office/word/2010/wordml" xmlns:w15="http://schemas.microsoft.com/office/word/2012/wordml" xmlns:w16se="http://schemas.microsoft.com/office/word/2015/wordml/symex" mc:Ignorable="w14 w15 w16se">
   <w:docDefaults>
     <w:rPrDefault>
       <w:rPr>
@@ -5748,7 +5749,6 @@
       <w:lang w:eastAsia="es-PE"/>
     </w:rPr>
     <w:tblPr>
-      <w:tblInd w:w="0" w:type="dxa"/>
       <w:tblBorders>
         <w:top w:val="single" w:sz="4" w:space="0" w:color="auto"/>
         <w:left w:val="single" w:sz="4" w:space="0" w:color="auto"/>
@@ -5757,12 +5757,6 @@
         <w:insideH w:val="single" w:sz="4" w:space="0" w:color="auto"/>
         <w:insideV w:val="single" w:sz="4" w:space="0" w:color="auto"/>
       </w:tblBorders>
-      <w:tblCellMar>
-        <w:top w:w="0" w:type="dxa"/>
-        <w:left w:w="108" w:type="dxa"/>
-        <w:bottom w:w="0" w:type="dxa"/>
-        <w:right w:w="108" w:type="dxa"/>
-      </w:tblCellMar>
     </w:tblPr>
   </w:style>
   <w:style w:type="character" w:styleId="Hipervnculo">
@@ -5801,7 +5795,7 @@
 </file>
 
 <file path=word/charts/chart1.xml><?xml version="1.0" encoding="utf-8"?>
-<c:chartSpace xmlns:c="http://schemas.openxmlformats.org/drawingml/2006/chart" xmlns:a="http://schemas.openxmlformats.org/drawingml/2006/main" xmlns:r="http://schemas.openxmlformats.org/officeDocument/2006/relationships">
+<c:chartSpace xmlns:c="http://schemas.openxmlformats.org/drawingml/2006/chart" xmlns:a="http://schemas.openxmlformats.org/drawingml/2006/main" xmlns:r="http://schemas.openxmlformats.org/officeDocument/2006/relationships" xmlns:c16r2="http://schemas.microsoft.com/office/drawing/2015/06/chart">
   <c:date1904 val="0"/>
   <c:lang val="es-ES"/>
   <c:roundedCorners val="0"/>
@@ -5870,7 +5864,7 @@
               <a:cs typeface="+mn-cs"/>
             </a:defRPr>
           </a:pPr>
-          <a:endParaRPr lang="es-PE"/>
+          <a:endParaRPr lang="en-US"/>
         </a:p>
       </c:txPr>
     </c:title>
@@ -5940,7 +5934,7 @@
             </c:numRef>
           </c:val>
           <c:smooth val="0"/>
-          <c:extLst xmlns:c16r2="http://schemas.microsoft.com/office/drawing/2015/06/chart">
+          <c:extLst>
             <c:ext xmlns:c16="http://schemas.microsoft.com/office/drawing/2014/chart" uri="{C3380CC4-5D6E-409C-BE32-E72D297353CC}">
               <c16:uniqueId val="{00000000-8EA6-4BED-B356-B5C5E05C3A2C}"/>
             </c:ext>
@@ -6017,7 +6011,7 @@
                   <a:cs typeface="+mn-cs"/>
                 </a:defRPr>
               </a:pPr>
-              <a:endParaRPr lang="es-PE"/>
+              <a:endParaRPr lang="en-US"/>
             </a:p>
           </c:txPr>
         </c:title>
@@ -6055,7 +6049,7 @@
                 <a:cs typeface="+mn-cs"/>
               </a:defRPr>
             </a:pPr>
-            <a:endParaRPr lang="es-PE"/>
+            <a:endParaRPr lang="en-US"/>
           </a:p>
         </c:txPr>
         <c:crossAx val="350288632"/>
@@ -6137,7 +6131,7 @@
                   <a:cs typeface="+mn-cs"/>
                 </a:defRPr>
               </a:pPr>
-              <a:endParaRPr lang="es-PE"/>
+              <a:endParaRPr lang="en-US"/>
             </a:p>
           </c:txPr>
         </c:title>
@@ -6169,7 +6163,7 @@
                 <a:cs typeface="+mn-cs"/>
               </a:defRPr>
             </a:pPr>
-            <a:endParaRPr lang="es-PE"/>
+            <a:endParaRPr lang="en-US"/>
           </a:p>
         </c:txPr>
         <c:crossAx val="350290984"/>
@@ -6214,7 +6208,7 @@
               <a:cs typeface="+mn-cs"/>
             </a:defRPr>
           </a:pPr>
-          <a:endParaRPr lang="es-PE"/>
+          <a:endParaRPr lang="en-US"/>
         </a:p>
       </c:txPr>
     </c:legend>
@@ -6241,7 +6235,7 @@
       <a:pPr>
         <a:defRPr/>
       </a:pPr>
-      <a:endParaRPr lang="es-PE"/>
+      <a:endParaRPr lang="en-US"/>
     </a:p>
   </c:txPr>
   <c:externalData r:id="rId3">
@@ -6251,7 +6245,7 @@
 </file>
 
 <file path=word/charts/chart2.xml><?xml version="1.0" encoding="utf-8"?>
-<c:chartSpace xmlns:c="http://schemas.openxmlformats.org/drawingml/2006/chart" xmlns:a="http://schemas.openxmlformats.org/drawingml/2006/main" xmlns:r="http://schemas.openxmlformats.org/officeDocument/2006/relationships">
+<c:chartSpace xmlns:c="http://schemas.openxmlformats.org/drawingml/2006/chart" xmlns:a="http://schemas.openxmlformats.org/drawingml/2006/main" xmlns:r="http://schemas.openxmlformats.org/officeDocument/2006/relationships" xmlns:c16r2="http://schemas.microsoft.com/office/drawing/2015/06/chart">
   <c:date1904 val="0"/>
   <c:lang val="es-ES"/>
   <c:roundedCorners val="0"/>
@@ -6298,7 +6292,7 @@
               <a:cs typeface="+mn-cs"/>
             </a:defRPr>
           </a:pPr>
-          <a:endParaRPr lang="es-PE"/>
+          <a:endParaRPr lang="en-US"/>
         </a:p>
       </c:txPr>
     </c:title>
@@ -6411,7 +6405,7 @@
               </c:numCache>
             </c:numRef>
           </c:val>
-          <c:extLst xmlns:c16r2="http://schemas.microsoft.com/office/drawing/2015/06/chart">
+          <c:extLst>
             <c:ext xmlns:c16="http://schemas.microsoft.com/office/drawing/2014/chart" uri="{C3380CC4-5D6E-409C-BE32-E72D297353CC}">
               <c16:uniqueId val="{00000000-D22C-40FE-9767-B420106F0A2D}"/>
             </c:ext>
@@ -6466,7 +6460,7 @@
                 <a:cs typeface="+mn-cs"/>
               </a:defRPr>
             </a:pPr>
-            <a:endParaRPr lang="es-PE"/>
+            <a:endParaRPr lang="en-US"/>
           </a:p>
         </c:txPr>
         <c:crossAx val="350292160"/>
@@ -6522,7 +6516,7 @@
                 <a:cs typeface="+mn-cs"/>
               </a:defRPr>
             </a:pPr>
-            <a:endParaRPr lang="es-PE"/>
+            <a:endParaRPr lang="en-US"/>
           </a:p>
         </c:txPr>
         <c:crossAx val="350291768"/>
@@ -6560,7 +6554,7 @@
       <a:pPr>
         <a:defRPr/>
       </a:pPr>
-      <a:endParaRPr lang="es-PE"/>
+      <a:endParaRPr lang="en-US"/>
     </a:p>
   </c:txPr>
   <c:externalData r:id="rId3">
@@ -7912,7 +7906,7 @@
 </file>
 
 <file path=customXml/itemProps1.xml><?xml version="1.0" encoding="utf-8"?>
-<ds:datastoreItem xmlns:ds="http://schemas.openxmlformats.org/officeDocument/2006/customXml" ds:itemID="{DD52A1CF-4810-4845-AC8D-B04931D4D6C1}">
+<ds:datastoreItem xmlns:ds="http://schemas.openxmlformats.org/officeDocument/2006/customXml" ds:itemID="{99E805EA-6121-4180-B254-9A9A108E6BD7}">
   <ds:schemaRefs>
     <ds:schemaRef ds:uri="http://schemas.openxmlformats.org/officeDocument/2006/bibliography"/>
   </ds:schemaRefs>

</xml_diff>